<commit_message>
Dokumentáció + Tesztterv végleges
</commit_message>
<xml_diff>
--- a/TKA-MBS-Tesztterv.docx
+++ b/TKA-MBS-Tesztterv.docx
@@ -53,6 +53,34 @@
       </w:r>
     </w:p>
     <w:p/>
+    <w:p>
+      <w:pPr>
+        <w:pStyle w:val="Cmsor2"/>
+      </w:pPr>
+      <w:r>
+        <w:t>Tesztelési menetrend:</w:t>
+      </w:r>
+    </w:p>
+    <w:p>
+      <w:pPr>
+        <w:pStyle w:val="Cmsor2"/>
+        <w:rPr>
+          <w:rFonts w:asciiTheme="minorHAnsi" w:eastAsiaTheme="minorHAnsi" w:hAnsiTheme="minorHAnsi" w:cstheme="minorBidi"/>
+          <w:color w:val="auto"/>
+          <w:sz w:val="22"/>
+          <w:szCs w:val="22"/>
+        </w:rPr>
+      </w:pPr>
+      <w:r>
+        <w:rPr>
+          <w:rFonts w:asciiTheme="minorHAnsi" w:eastAsiaTheme="minorHAnsi" w:hAnsiTheme="minorHAnsi" w:cstheme="minorBidi"/>
+          <w:color w:val="auto"/>
+          <w:sz w:val="22"/>
+          <w:szCs w:val="22"/>
+        </w:rPr>
+        <w:t>A hibajavítások és új funkciók bevezetése után is kötelező a tesztelés, hogy megbizonyosodjunk róla, hogy nem okoztak új problémákat.</w:t>
+      </w:r>
+    </w:p>
     <w:p>
       <w:pPr>
         <w:pStyle w:val="Cmsor2"/>

</xml_diff>